<commit_message>
grammar to past tense
</commit_message>
<xml_diff>
--- a/proposal.docx
+++ b/proposal.docx
@@ -622,7 +622,15 @@
           <w:sz w:val="24"/>
           <w:szCs w:val="24"/>
         </w:rPr>
-        <w:t>Research tools and techniques to be considered for use in the project (e.g. NLP libraries an</w:t>
+        <w:t>Compiled research</w:t>
+      </w:r>
+      <w:r>
+        <w:rPr>
+          <w:rFonts w:ascii="Times New Roman" w:hAnsi="Times New Roman" w:cs="Times New Roman"/>
+          <w:sz w:val="24"/>
+          <w:szCs w:val="24"/>
+        </w:rPr>
+        <w:t xml:space="preserve"> tools and techniques to be considered for use in the project (e.g. NLP libraries an</w:t>
       </w:r>
       <w:r>
         <w:rPr>
@@ -646,7 +654,15 @@
           <w:sz w:val="24"/>
           <w:szCs w:val="24"/>
         </w:rPr>
-        <w:t>defining their application therein</w:t>
+        <w:t>definitions of</w:t>
+      </w:r>
+      <w:r>
+        <w:rPr>
+          <w:rFonts w:ascii="Times New Roman" w:hAnsi="Times New Roman" w:cs="Times New Roman"/>
+          <w:sz w:val="24"/>
+          <w:szCs w:val="24"/>
+        </w:rPr>
+        <w:t xml:space="preserve"> their application therein</w:t>
       </w:r>
       <w:r>
         <w:rPr>
@@ -703,7 +719,18 @@
           <w:sz w:val="24"/>
           <w:szCs w:val="24"/>
         </w:rPr>
-        <w:t xml:space="preserve">Division of responsibility within </w:t>
+        <w:lastRenderedPageBreak/>
+        <w:t xml:space="preserve">Division of </w:t>
+      </w:r>
+      <w:bookmarkStart w:id="0" w:name="_GoBack"/>
+      <w:bookmarkEnd w:id="0"/>
+      <w:r>
+        <w:rPr>
+          <w:rFonts w:ascii="Times New Roman" w:hAnsi="Times New Roman" w:cs="Times New Roman"/>
+          <w:sz w:val="24"/>
+          <w:szCs w:val="24"/>
+        </w:rPr>
+        <w:t xml:space="preserve">responsibility within </w:t>
       </w:r>
       <w:r>
         <w:rPr>
@@ -900,7 +927,15 @@
           <w:sz w:val="24"/>
           <w:szCs w:val="24"/>
         </w:rPr>
-        <w:t>Fine tuning of model parameters (4/2</w:t>
+        <w:t>Fine-tuned</w:t>
+      </w:r>
+      <w:r>
+        <w:rPr>
+          <w:rFonts w:ascii="Times New Roman" w:hAnsi="Times New Roman" w:cs="Times New Roman"/>
+          <w:sz w:val="24"/>
+          <w:szCs w:val="24"/>
+        </w:rPr>
+        <w:t xml:space="preserve"> model parameters (4/2</w:t>
       </w:r>
       <w:r>
         <w:rPr>
@@ -929,8 +964,6 @@
           <w:szCs w:val="24"/>
         </w:rPr>
       </w:pPr>
-      <w:bookmarkStart w:id="0" w:name="_GoBack"/>
-      <w:bookmarkEnd w:id="0"/>
     </w:p>
     <w:p>
       <w:pPr>
@@ -2252,7 +2285,7 @@
 </file>
 
 <file path=customXml/itemProps1.xml><?xml version="1.0" encoding="utf-8"?>
-<ds:datastoreItem xmlns:ds="http://schemas.openxmlformats.org/officeDocument/2006/customXml" ds:itemID="{9E1A8AF7-801C-49A7-91B8-C96B93E36D61}">
+<ds:datastoreItem xmlns:ds="http://schemas.openxmlformats.org/officeDocument/2006/customXml" ds:itemID="{88E41A28-A1CF-49DF-806C-429B2B82A24C}">
   <ds:schemaRefs>
     <ds:schemaRef ds:uri="http://schemas.openxmlformats.org/officeDocument/2006/bibliography"/>
   </ds:schemaRefs>

</xml_diff>